<commit_message>
finish decentralization and finish book page
</commit_message>
<xml_diff>
--- a/Overview_software_library_management.docx
+++ b/Overview_software_library_management.docx
@@ -2120,6 +2120,22 @@
         </w:rPr>
         <w:t>Sign in/ sign out (decentralization)</w:t>
       </w:r>
+      <w:r>
+        <w:rPr>
+          <w:sz w:val="26"/>
+          <w:szCs w:val="26"/>
+        </w:rPr>
+        <w:t xml:space="preserve"> </w:t>
+      </w:r>
+      <w:r>
+        <w:rPr>
+          <w:color w:val="FF0000"/>
+          <w:sz w:val="26"/>
+          <w:szCs w:val="26"/>
+          <w:highlight w:val="yellow"/>
+        </w:rPr>
+        <w:t>Done</w:t>
+      </w:r>
     </w:p>
     <w:p>
       <w:pPr>
@@ -2180,6 +2196,8 @@
         </w:rPr>
         <w:t>Search Employee (Role manager)</w:t>
       </w:r>
+      <w:bookmarkStart w:id="0" w:name="_GoBack"/>
+      <w:bookmarkEnd w:id="0"/>
     </w:p>
     <w:p>
       <w:pPr>
@@ -2200,6 +2218,22 @@
         </w:rPr>
         <w:t>Add, delete, edit book (Role employee, manager)</w:t>
       </w:r>
+      <w:r>
+        <w:rPr>
+          <w:sz w:val="26"/>
+          <w:szCs w:val="26"/>
+        </w:rPr>
+        <w:t xml:space="preserve"> </w:t>
+      </w:r>
+      <w:r>
+        <w:rPr>
+          <w:color w:val="FF0000"/>
+          <w:sz w:val="26"/>
+          <w:szCs w:val="26"/>
+          <w:highlight w:val="yellow"/>
+        </w:rPr>
+        <w:t>Done</w:t>
+      </w:r>
     </w:p>
     <w:p>
       <w:pPr>
@@ -2382,8 +2416,6 @@
         </w:rPr>
         <w:t>, Bootstrap 3</w:t>
       </w:r>
-      <w:bookmarkStart w:id="0" w:name="_GoBack"/>
-      <w:bookmarkEnd w:id="0"/>
     </w:p>
     <w:p>
       <w:pPr>

</xml_diff>

<commit_message>
add delete update employee
</commit_message>
<xml_diff>
--- a/Overview_software_library_management.docx
+++ b/Overview_software_library_management.docx
@@ -2196,35 +2196,80 @@
         </w:rPr>
         <w:t>Search Employee (Role manager)</w:t>
       </w:r>
+    </w:p>
+    <w:p>
+      <w:pPr>
+        <w:pStyle w:val="ListParagraph"/>
+        <w:numPr>
+          <w:ilvl w:val="0"/>
+          <w:numId w:val="3"/>
+        </w:numPr>
+        <w:rPr>
+          <w:sz w:val="26"/>
+          <w:szCs w:val="26"/>
+        </w:rPr>
+      </w:pPr>
+      <w:r>
+        <w:rPr>
+          <w:sz w:val="26"/>
+          <w:szCs w:val="26"/>
+        </w:rPr>
+        <w:t>Add, delete, edit book (Role employee, manager)</w:t>
+      </w:r>
+      <w:r>
+        <w:rPr>
+          <w:sz w:val="26"/>
+          <w:szCs w:val="26"/>
+        </w:rPr>
+        <w:t xml:space="preserve"> </w:t>
+      </w:r>
+      <w:r>
+        <w:rPr>
+          <w:color w:val="FF0000"/>
+          <w:sz w:val="26"/>
+          <w:szCs w:val="26"/>
+          <w:highlight w:val="yellow"/>
+        </w:rPr>
+        <w:t>Done</w:t>
+      </w:r>
+    </w:p>
+    <w:p>
+      <w:pPr>
+        <w:pStyle w:val="ListParagraph"/>
+        <w:numPr>
+          <w:ilvl w:val="0"/>
+          <w:numId w:val="3"/>
+        </w:numPr>
+        <w:rPr>
+          <w:sz w:val="26"/>
+          <w:szCs w:val="26"/>
+        </w:rPr>
+      </w:pPr>
+      <w:r>
+        <w:rPr>
+          <w:sz w:val="26"/>
+          <w:szCs w:val="26"/>
+        </w:rPr>
+        <w:t>Add, delete, edit employee (Role manager)</w:t>
+      </w:r>
+      <w:r>
+        <w:rPr>
+          <w:sz w:val="26"/>
+          <w:szCs w:val="26"/>
+        </w:rPr>
+        <w:t xml:space="preserve"> </w:t>
+      </w:r>
+      <w:r>
+        <w:rPr>
+          <w:color w:val="FF0000"/>
+          <w:sz w:val="26"/>
+          <w:szCs w:val="26"/>
+          <w:highlight w:val="yellow"/>
+        </w:rPr>
+        <w:t>Don</w:t>
+      </w:r>
       <w:bookmarkStart w:id="0" w:name="_GoBack"/>
       <w:bookmarkEnd w:id="0"/>
-    </w:p>
-    <w:p>
-      <w:pPr>
-        <w:pStyle w:val="ListParagraph"/>
-        <w:numPr>
-          <w:ilvl w:val="0"/>
-          <w:numId w:val="3"/>
-        </w:numPr>
-        <w:rPr>
-          <w:sz w:val="26"/>
-          <w:szCs w:val="26"/>
-        </w:rPr>
-      </w:pPr>
-      <w:r>
-        <w:rPr>
-          <w:sz w:val="26"/>
-          <w:szCs w:val="26"/>
-        </w:rPr>
-        <w:t>Add, delete, edit book (Role employee, manager)</w:t>
-      </w:r>
-      <w:r>
-        <w:rPr>
-          <w:sz w:val="26"/>
-          <w:szCs w:val="26"/>
-        </w:rPr>
-        <w:t xml:space="preserve"> </w:t>
-      </w:r>
       <w:r>
         <w:rPr>
           <w:color w:val="FF0000"/>
@@ -2232,27 +2277,7 @@
           <w:szCs w:val="26"/>
           <w:highlight w:val="yellow"/>
         </w:rPr>
-        <w:t>Done</w:t>
-      </w:r>
-    </w:p>
-    <w:p>
-      <w:pPr>
-        <w:pStyle w:val="ListParagraph"/>
-        <w:numPr>
-          <w:ilvl w:val="0"/>
-          <w:numId w:val="3"/>
-        </w:numPr>
-        <w:rPr>
-          <w:sz w:val="26"/>
-          <w:szCs w:val="26"/>
-        </w:rPr>
-      </w:pPr>
-      <w:r>
-        <w:rPr>
-          <w:sz w:val="26"/>
-          <w:szCs w:val="26"/>
-        </w:rPr>
-        <w:t>Add, delete, edit employee (Role manager)</w:t>
+        <w:t>e</w:t>
       </w:r>
     </w:p>
     <w:p>

</xml_diff>